<commit_message>
Update Akram Zaki resume documents
Revised the DOCX and PDF versions of Akram Zaki's resume with new content or formatting changes.
</commit_message>
<xml_diff>
--- a/resume/src/Akram Zaki Resume25.docx
+++ b/resume/src/Akram Zaki Resume25.docx
@@ -128,7 +128,7 @@
           <w:szCs w:val="18"/>
         </w:rPr>
         <w:drawing>
-          <wp:anchor distT="0" distB="0" distL="0" distR="0" simplePos="0" relativeHeight="251657728" behindDoc="0" locked="0" layoutInCell="1" allowOverlap="1" wp14:anchorId="617852A4" wp14:editId="4DCF1D71">
+          <wp:anchor distT="0" distB="0" distL="0" distR="0" simplePos="0" relativeHeight="251657728" behindDoc="0" locked="0" layoutInCell="1" allowOverlap="1" wp14:anchorId="617852A4" wp14:editId="0041A67D">
             <wp:simplePos x="0" y="0"/>
             <wp:positionH relativeFrom="page">
               <wp:posOffset>5493715</wp:posOffset>
@@ -188,7 +188,6 @@
       <w:pPr>
         <w:ind w:left="3113"/>
       </w:pPr>
-      <w:proofErr w:type="gramStart"/>
       <w:r>
         <w:rPr>
           <w:b/>
@@ -211,7 +210,6 @@
         </w:rPr>
         <w:t>:</w:t>
       </w:r>
-      <w:proofErr w:type="gramEnd"/>
       <w:r>
         <w:rPr>
           <w:b/>
@@ -288,7 +286,6 @@
         <w:spacing w:before="20"/>
         <w:ind w:left="3113"/>
       </w:pPr>
-      <w:proofErr w:type="gramStart"/>
       <w:r>
         <w:rPr>
           <w:b/>
@@ -311,7 +308,6 @@
         </w:rPr>
         <w:t>:</w:t>
       </w:r>
-      <w:proofErr w:type="gramEnd"/>
       <w:r>
         <w:rPr>
           <w:spacing w:val="-1"/>
@@ -333,7 +329,6 @@
           <w:u w:val="single" w:color="0462C1"/>
         </w:rPr>
       </w:pPr>
-      <w:proofErr w:type="gramStart"/>
       <w:r>
         <w:rPr>
           <w:b/>
@@ -357,7 +352,6 @@
         </w:rPr>
         <w:t>:</w:t>
       </w:r>
-      <w:proofErr w:type="gramEnd"/>
       <w:r>
         <w:rPr>
           <w:spacing w:val="24"/>
@@ -380,7 +374,6 @@
         <w:spacing w:before="21"/>
         <w:ind w:left="3113"/>
       </w:pPr>
-      <w:proofErr w:type="gramStart"/>
       <w:r>
         <w:rPr>
           <w:b/>
@@ -402,15 +395,7 @@
           <w:b/>
           <w:color w:val="1F3863"/>
         </w:rPr>
-        <w:t>:</w:t>
-      </w:r>
-      <w:proofErr w:type="gramEnd"/>
-      <w:r>
-        <w:rPr>
-          <w:b/>
-          <w:color w:val="1F3863"/>
-        </w:rPr>
-        <w:t xml:space="preserve"> </w:t>
+        <w:t xml:space="preserve">: </w:t>
       </w:r>
       <w:hyperlink r:id="rId9" w:history="1">
         <w:r>
@@ -697,31 +682,7 @@
         <w:t>employment</w:t>
       </w:r>
       <w:r>
-        <w:t xml:space="preserve"> opportunities to apply technical expertise and drive meaningful security initiatives in forward-thinking organizations. </w:t>
-      </w:r>
-      <w:r>
-        <w:rPr>
-          <w:b/>
-          <w:bCs/>
-        </w:rPr>
-        <w:t xml:space="preserve">Available to commence </w:t>
-      </w:r>
-      <w:r>
-        <w:rPr>
-          <w:b/>
-          <w:bCs/>
-        </w:rPr>
-        <w:t>work</w:t>
-      </w:r>
-      <w:r>
-        <w:rPr>
-          <w:b/>
-          <w:bCs/>
-        </w:rPr>
-        <w:t xml:space="preserve"> at the end of September 2025</w:t>
-      </w:r>
-      <w:r>
-        <w:t>.</w:t>
+        <w:t xml:space="preserve"> opportunities to apply technical expertise and drive meaningful security initiatives in forward-thinking organizations.</w:t>
       </w:r>
     </w:p>
     <w:p>
@@ -2131,15 +2092,7 @@
         <w:ind w:right="65"/>
       </w:pPr>
       <w:r>
-        <w:t xml:space="preserve">Deputy Director, Global Islamic Student Outreach (GISO): Discovering the Insights of Culture </w:t>
-      </w:r>
-      <w:proofErr w:type="spellStart"/>
-      <w:r>
-        <w:t>Tadabbur</w:t>
-      </w:r>
-      <w:proofErr w:type="spellEnd"/>
-      <w:r>
-        <w:t xml:space="preserve"> Alam di Bumi Vietnam.</w:t>
+        <w:t>Deputy Director, Global Islamic Student Outreach (GISO): Discovering the Insights of Culture Tadabbur Alam di Bumi Vietnam.</w:t>
       </w:r>
       <w:r>
         <w:tab/>
@@ -2188,23 +2141,7 @@
         <w:t xml:space="preserve"> of Publicity and multimedia</w:t>
       </w:r>
       <w:r>
-        <w:t xml:space="preserve">, Global Islamic Student Outreach (GISO): </w:t>
-      </w:r>
-      <w:proofErr w:type="spellStart"/>
-      <w:r>
-        <w:t>Mencari</w:t>
-      </w:r>
-      <w:proofErr w:type="spellEnd"/>
-      <w:r>
-        <w:t xml:space="preserve"> </w:t>
-      </w:r>
-      <w:proofErr w:type="spellStart"/>
-      <w:r>
-        <w:t>Ibrah</w:t>
-      </w:r>
-      <w:proofErr w:type="spellEnd"/>
-      <w:r>
-        <w:t xml:space="preserve"> di Selatan Thailand.</w:t>
+        <w:t>, Global Islamic Student Outreach (GISO): Mencari Ibrah di Selatan Thailand.</w:t>
       </w:r>
       <w:r>
         <w:tab/>
@@ -2371,21 +2308,7 @@
         <w:rPr>
           <w:bCs/>
         </w:rPr>
-        <w:t xml:space="preserve">Mentor &amp; Judge, </w:t>
-      </w:r>
-      <w:proofErr w:type="spellStart"/>
-      <w:r>
-        <w:rPr>
-          <w:bCs/>
-        </w:rPr>
-        <w:t>HackINSAN</w:t>
-      </w:r>
-      <w:proofErr w:type="spellEnd"/>
-      <w:r>
-        <w:rPr>
-          <w:bCs/>
-        </w:rPr>
-        <w:t>, Universiti Sains Islam Malaysia (USIM).</w:t>
+        <w:t>Mentor &amp; Judge, HackINSAN, Universiti Sains Islam Malaysia (USIM).</w:t>
       </w:r>
       <w:r>
         <w:rPr>
@@ -2452,19 +2375,11 @@
         </w:rPr>
         <w:t xml:space="preserve"> </w:t>
       </w:r>
-      <w:proofErr w:type="spellStart"/>
       <w:r>
         <w:rPr>
           <w:bCs/>
         </w:rPr>
-        <w:t>SekreFaST</w:t>
-      </w:r>
-      <w:proofErr w:type="spellEnd"/>
-      <w:r>
-        <w:rPr>
-          <w:bCs/>
-        </w:rPr>
-        <w:t xml:space="preserve"> 22/23 </w:t>
+        <w:t xml:space="preserve">SekreFaST 22/23 </w:t>
       </w:r>
       <w:r>
         <w:rPr>
@@ -2545,11 +2460,7 @@
         <w:t xml:space="preserve">Deputy Director, </w:t>
       </w:r>
       <w:r>
-        <w:t>Faculty of Science and Technology (</w:t>
-      </w:r>
-      <w:proofErr w:type="spellStart"/>
-      <w:r>
-        <w:t>M</w:t>
+        <w:t>Faculty of Science and Technology (M</w:t>
       </w:r>
       <w:r>
         <w:t>AF</w:t>
@@ -2560,7 +2471,6 @@
       <w:r>
         <w:t>ST</w:t>
       </w:r>
-      <w:proofErr w:type="spellEnd"/>
       <w:r>
         <w:t>) Awards Ceremony</w:t>
       </w:r>
@@ -3468,11 +3378,9 @@
           <w:b/>
         </w:rPr>
       </w:pPr>
-      <w:proofErr w:type="gramStart"/>
       <w:r>
         <w:t>Received</w:t>
       </w:r>
-      <w:proofErr w:type="gramEnd"/>
       <w:r>
         <w:rPr>
           <w:spacing w:val="-6"/>
@@ -3908,11 +3816,9 @@
         </w:rPr>
         <w:t xml:space="preserve"> </w:t>
       </w:r>
-      <w:proofErr w:type="spellStart"/>
       <w:r>
         <w:t>iTREXC</w:t>
       </w:r>
-      <w:proofErr w:type="spellEnd"/>
       <w:r>
         <w:rPr>
           <w:spacing w:val="-3"/>
@@ -4027,21 +3933,7 @@
         <w:rPr>
           <w:bCs/>
         </w:rPr>
-        <w:t xml:space="preserve"> </w:t>
-      </w:r>
-      <w:proofErr w:type="spellStart"/>
-      <w:r>
-        <w:rPr>
-          <w:bCs/>
-        </w:rPr>
-        <w:t>Mechasonic</w:t>
-      </w:r>
-      <w:proofErr w:type="spellEnd"/>
-      <w:r>
-        <w:rPr>
-          <w:bCs/>
-        </w:rPr>
-        <w:t xml:space="preserve"> Iris Project, Malaysia Invention and Innovation Expo</w:t>
+        <w:t xml:space="preserve"> Mechasonic Iris Project, Malaysia Invention and Innovation Expo</w:t>
       </w:r>
       <w:r>
         <w:rPr>
@@ -4086,21 +3978,7 @@
         <w:rPr>
           <w:bCs/>
         </w:rPr>
-        <w:t xml:space="preserve">Virtual Reality Gamification, </w:t>
-      </w:r>
-      <w:proofErr w:type="spellStart"/>
-      <w:r>
-        <w:rPr>
-          <w:bCs/>
-        </w:rPr>
-        <w:t>Muamalat</w:t>
-      </w:r>
-      <w:proofErr w:type="spellEnd"/>
-      <w:r>
-        <w:rPr>
-          <w:bCs/>
-        </w:rPr>
-        <w:t xml:space="preserve"> Interactive Game, Digital Innovation Creative Entrepreneurship (DICE’23)</w:t>
+        <w:t>Virtual Reality Gamification, Muamalat Interactive Game, Digital Innovation Creative Entrepreneurship (DICE’23)</w:t>
       </w:r>
       <w:r>
         <w:rPr>
@@ -4147,19 +4025,11 @@
         </w:rPr>
         <w:t xml:space="preserve">Gold Award, </w:t>
       </w:r>
-      <w:proofErr w:type="spellStart"/>
       <w:r>
         <w:rPr>
           <w:bCs/>
         </w:rPr>
-        <w:t>Mechasonic</w:t>
-      </w:r>
-      <w:proofErr w:type="spellEnd"/>
-      <w:r>
-        <w:rPr>
-          <w:bCs/>
-        </w:rPr>
-        <w:t xml:space="preserve"> Iris Project, ASEAN Innovative Science Environmental and Entrepreneur Fair</w:t>
+        <w:t>Mechasonic Iris Project, ASEAN Innovative Science Environmental and Entrepreneur Fair</w:t>
       </w:r>
       <w:r>
         <w:rPr>
@@ -4201,15 +4071,7 @@
         </w:rPr>
       </w:pPr>
       <w:r>
-        <w:t>Participated in ‘</w:t>
-      </w:r>
-      <w:proofErr w:type="spellStart"/>
-      <w:r>
-        <w:t>UMHack</w:t>
-      </w:r>
-      <w:proofErr w:type="spellEnd"/>
-      <w:r>
-        <w:t xml:space="preserve">’ Hackathon Competition and created a website Artificial Intelligence (AI) </w:t>
+        <w:t xml:space="preserve">Participated in ‘UMHack’ Hackathon Competition and created a website Artificial Intelligence (AI) </w:t>
       </w:r>
       <w:r>
         <w:rPr>
@@ -4341,14 +4203,12 @@
         </w:rPr>
         <w:t xml:space="preserve"> </w:t>
       </w:r>
-      <w:proofErr w:type="spellStart"/>
       <w:r>
         <w:rPr>
           <w:spacing w:val="-2"/>
         </w:rPr>
         <w:t>AturKreatif</w:t>
       </w:r>
-      <w:proofErr w:type="spellEnd"/>
       <w:r>
         <w:rPr>
           <w:spacing w:val="-5"/>
@@ -4430,11 +4290,9 @@
           <w:b/>
         </w:rPr>
       </w:pPr>
-      <w:proofErr w:type="gramStart"/>
       <w:r>
         <w:t>Received</w:t>
       </w:r>
-      <w:proofErr w:type="gramEnd"/>
       <w:r>
         <w:rPr>
           <w:spacing w:val="-6"/>
@@ -4945,7 +4803,6 @@
           <w:u w:val="none"/>
         </w:rPr>
       </w:pPr>
-      <w:proofErr w:type="gramStart"/>
       <w:r>
         <w:rPr>
           <w:color w:val="1F3863"/>
@@ -4953,7 +4810,6 @@
         </w:rPr>
         <w:t>WORKING</w:t>
       </w:r>
-      <w:proofErr w:type="gramEnd"/>
       <w:r>
         <w:rPr>
           <w:color w:val="1F3863"/>
@@ -4986,21 +4842,8 @@
         <w:ind w:left="880" w:hanging="170"/>
       </w:pPr>
       <w:r>
-        <w:t xml:space="preserve">Willowglen Malaysia </w:t>
-      </w:r>
-      <w:proofErr w:type="spellStart"/>
-      <w:r>
-        <w:t>Sdn</w:t>
-      </w:r>
-      <w:proofErr w:type="spellEnd"/>
-      <w:r>
-        <w:t xml:space="preserve"> </w:t>
-      </w:r>
-      <w:proofErr w:type="spellStart"/>
-      <w:r>
-        <w:t>Bhd</w:t>
-      </w:r>
-      <w:proofErr w:type="spellEnd"/>
+        <w:t>Willowglen Malaysia Sdn Bhd</w:t>
+      </w:r>
       <w:r>
         <w:tab/>
         <w:t>(Feb</w:t>
@@ -5486,6 +5329,483 @@
       <w:r>
         <w:rPr>
           <w:color w:val="1F3863"/>
+          <w:u w:color="1F3863"/>
+        </w:rPr>
+        <w:t>CERTIFICATES</w:t>
+      </w:r>
+    </w:p>
+    <w:p>
+      <w:pPr>
+        <w:pStyle w:val="Heading2"/>
+        <w:numPr>
+          <w:ilvl w:val="0"/>
+          <w:numId w:val="6"/>
+        </w:numPr>
+        <w:tabs>
+          <w:tab w:val="left" w:pos="880"/>
+          <w:tab w:val="left" w:pos="7740"/>
+        </w:tabs>
+        <w:spacing w:before="23"/>
+      </w:pPr>
+      <w:r>
+        <w:t>CompTIA Tech+</w:t>
+      </w:r>
+      <w:r>
+        <w:tab/>
+      </w:r>
+      <w:r>
+        <w:t xml:space="preserve">              </w:t>
+      </w:r>
+      <w:r>
+        <w:t>(</w:t>
+      </w:r>
+      <w:r>
+        <w:t>August 2025</w:t>
+      </w:r>
+      <w:r>
+        <w:t>)</w:t>
+      </w:r>
+    </w:p>
+    <w:p>
+      <w:pPr>
+        <w:pStyle w:val="Heading2"/>
+        <w:numPr>
+          <w:ilvl w:val="0"/>
+          <w:numId w:val="6"/>
+        </w:numPr>
+        <w:tabs>
+          <w:tab w:val="left" w:pos="880"/>
+          <w:tab w:val="left" w:pos="7740"/>
+        </w:tabs>
+        <w:spacing w:before="23"/>
+      </w:pPr>
+      <w:r>
+        <w:t>Python Programming Fundamentals</w:t>
+      </w:r>
+      <w:r>
+        <w:tab/>
+        <w:t xml:space="preserve">                    </w:t>
+      </w:r>
+      <w:r>
+        <w:t>(</w:t>
+      </w:r>
+      <w:r>
+        <w:t>J</w:t>
+      </w:r>
+      <w:r>
+        <w:t>un</w:t>
+      </w:r>
+      <w:r>
+        <w:t xml:space="preserve"> 2025)</w:t>
+      </w:r>
+    </w:p>
+    <w:p>
+      <w:pPr>
+        <w:pStyle w:val="BodyText"/>
+        <w:spacing w:before="9"/>
+        <w:rPr>
+          <w:sz w:val="14"/>
+        </w:rPr>
+      </w:pPr>
+      <w:r>
+        <w:rPr>
+          <w:noProof/>
+          <w:sz w:val="14"/>
+        </w:rPr>
+        <mc:AlternateContent>
+          <mc:Choice Requires="wpg">
+            <w:drawing>
+              <wp:anchor distT="0" distB="0" distL="0" distR="0" simplePos="0" relativeHeight="487593984" behindDoc="1" locked="0" layoutInCell="1" allowOverlap="1" wp14:anchorId="12BBBCEA" wp14:editId="474B2850">
+                <wp:simplePos x="0" y="0"/>
+                <wp:positionH relativeFrom="page">
+                  <wp:posOffset>900430</wp:posOffset>
+                </wp:positionH>
+                <wp:positionV relativeFrom="paragraph">
+                  <wp:posOffset>129594</wp:posOffset>
+                </wp:positionV>
+                <wp:extent cx="5747385" cy="20955"/>
+                <wp:effectExtent l="0" t="0" r="0" b="0"/>
+                <wp:wrapTopAndBottom/>
+                <wp:docPr id="1263271879" name="Group 1263271879"/>
+                <wp:cNvGraphicFramePr>
+                  <a:graphicFrameLocks xmlns:a="http://schemas.openxmlformats.org/drawingml/2006/main"/>
+                </wp:cNvGraphicFramePr>
+                <a:graphic xmlns:a="http://schemas.openxmlformats.org/drawingml/2006/main">
+                  <a:graphicData uri="http://schemas.microsoft.com/office/word/2010/wordprocessingGroup">
+                    <wpg:wgp>
+                      <wpg:cNvGrpSpPr>
+                        <a:grpSpLocks/>
+                      </wpg:cNvGrpSpPr>
+                      <wpg:grpSpPr>
+                        <a:xfrm>
+                          <a:off x="0" y="0"/>
+                          <a:ext cx="5747385" cy="20955"/>
+                          <a:chOff x="0" y="0"/>
+                          <a:chExt cx="5747385" cy="20955"/>
+                        </a:xfrm>
+                      </wpg:grpSpPr>
+                      <wps:wsp>
+                        <wps:cNvPr id="1060041363" name="Graphic 33"/>
+                        <wps:cNvSpPr/>
+                        <wps:spPr>
+                          <a:xfrm>
+                            <a:off x="0" y="0"/>
+                            <a:ext cx="5745480" cy="19685"/>
+                          </a:xfrm>
+                          <a:custGeom>
+                            <a:avLst/>
+                            <a:gdLst/>
+                            <a:ahLst/>
+                            <a:cxnLst/>
+                            <a:rect l="l" t="t" r="r" b="b"/>
+                            <a:pathLst>
+                              <a:path w="5745480" h="19685">
+                                <a:moveTo>
+                                  <a:pt x="5745467" y="0"/>
+                                </a:moveTo>
+                                <a:lnTo>
+                                  <a:pt x="0" y="0"/>
+                                </a:lnTo>
+                                <a:lnTo>
+                                  <a:pt x="0" y="19685"/>
+                                </a:lnTo>
+                                <a:lnTo>
+                                  <a:pt x="5745467" y="19685"/>
+                                </a:lnTo>
+                                <a:lnTo>
+                                  <a:pt x="5745467" y="0"/>
+                                </a:lnTo>
+                                <a:close/>
+                              </a:path>
+                            </a:pathLst>
+                          </a:custGeom>
+                          <a:solidFill>
+                            <a:srgbClr val="9F9F9F"/>
+                          </a:solidFill>
+                        </wps:spPr>
+                        <wps:bodyPr wrap="square" lIns="0" tIns="0" rIns="0" bIns="0" rtlCol="0">
+                          <a:prstTxWarp prst="textNoShape">
+                            <a:avLst/>
+                          </a:prstTxWarp>
+                          <a:noAutofit/>
+                        </wps:bodyPr>
+                      </wps:wsp>
+                      <wps:wsp>
+                        <wps:cNvPr id="368626854" name="Graphic 34"/>
+                        <wps:cNvSpPr/>
+                        <wps:spPr>
+                          <a:xfrm>
+                            <a:off x="5743955" y="634"/>
+                            <a:ext cx="3175" cy="3175"/>
+                          </a:xfrm>
+                          <a:custGeom>
+                            <a:avLst/>
+                            <a:gdLst/>
+                            <a:ahLst/>
+                            <a:cxnLst/>
+                            <a:rect l="l" t="t" r="r" b="b"/>
+                            <a:pathLst>
+                              <a:path w="3175" h="3175">
+                                <a:moveTo>
+                                  <a:pt x="3047" y="0"/>
+                                </a:moveTo>
+                                <a:lnTo>
+                                  <a:pt x="0" y="0"/>
+                                </a:lnTo>
+                                <a:lnTo>
+                                  <a:pt x="0" y="3048"/>
+                                </a:lnTo>
+                                <a:lnTo>
+                                  <a:pt x="3047" y="3048"/>
+                                </a:lnTo>
+                                <a:lnTo>
+                                  <a:pt x="3047" y="0"/>
+                                </a:lnTo>
+                                <a:close/>
+                              </a:path>
+                            </a:pathLst>
+                          </a:custGeom>
+                          <a:solidFill>
+                            <a:srgbClr val="E2E2E2"/>
+                          </a:solidFill>
+                        </wps:spPr>
+                        <wps:bodyPr wrap="square" lIns="0" tIns="0" rIns="0" bIns="0" rtlCol="0">
+                          <a:prstTxWarp prst="textNoShape">
+                            <a:avLst/>
+                          </a:prstTxWarp>
+                          <a:noAutofit/>
+                        </wps:bodyPr>
+                      </wps:wsp>
+                      <wps:wsp>
+                        <wps:cNvPr id="165556757" name="Graphic 35"/>
+                        <wps:cNvSpPr/>
+                        <wps:spPr>
+                          <a:xfrm>
+                            <a:off x="558" y="634"/>
+                            <a:ext cx="5746750" cy="17145"/>
+                          </a:xfrm>
+                          <a:custGeom>
+                            <a:avLst/>
+                            <a:gdLst/>
+                            <a:ahLst/>
+                            <a:cxnLst/>
+                            <a:rect l="l" t="t" r="r" b="b"/>
+                            <a:pathLst>
+                              <a:path w="5746750" h="17145">
+                                <a:moveTo>
+                                  <a:pt x="3048" y="3048"/>
+                                </a:moveTo>
+                                <a:lnTo>
+                                  <a:pt x="0" y="3048"/>
+                                </a:lnTo>
+                                <a:lnTo>
+                                  <a:pt x="0" y="16764"/>
+                                </a:lnTo>
+                                <a:lnTo>
+                                  <a:pt x="3048" y="16764"/>
+                                </a:lnTo>
+                                <a:lnTo>
+                                  <a:pt x="3048" y="3048"/>
+                                </a:lnTo>
+                                <a:close/>
+                              </a:path>
+                              <a:path w="5746750" h="17145">
+                                <a:moveTo>
+                                  <a:pt x="5746432" y="0"/>
+                                </a:moveTo>
+                                <a:lnTo>
+                                  <a:pt x="5743384" y="0"/>
+                                </a:lnTo>
+                                <a:lnTo>
+                                  <a:pt x="5743384" y="3048"/>
+                                </a:lnTo>
+                                <a:lnTo>
+                                  <a:pt x="5746432" y="3048"/>
+                                </a:lnTo>
+                                <a:lnTo>
+                                  <a:pt x="5746432" y="0"/>
+                                </a:lnTo>
+                                <a:close/>
+                              </a:path>
+                            </a:pathLst>
+                          </a:custGeom>
+                          <a:solidFill>
+                            <a:srgbClr val="9F9F9F"/>
+                          </a:solidFill>
+                        </wps:spPr>
+                        <wps:bodyPr wrap="square" lIns="0" tIns="0" rIns="0" bIns="0" rtlCol="0">
+                          <a:prstTxWarp prst="textNoShape">
+                            <a:avLst/>
+                          </a:prstTxWarp>
+                          <a:noAutofit/>
+                        </wps:bodyPr>
+                      </wps:wsp>
+                      <wps:wsp>
+                        <wps:cNvPr id="478973790" name="Graphic 36"/>
+                        <wps:cNvSpPr/>
+                        <wps:spPr>
+                          <a:xfrm>
+                            <a:off x="5743955" y="3682"/>
+                            <a:ext cx="3175" cy="13970"/>
+                          </a:xfrm>
+                          <a:custGeom>
+                            <a:avLst/>
+                            <a:gdLst/>
+                            <a:ahLst/>
+                            <a:cxnLst/>
+                            <a:rect l="l" t="t" r="r" b="b"/>
+                            <a:pathLst>
+                              <a:path w="3175" h="13970">
+                                <a:moveTo>
+                                  <a:pt x="3047" y="0"/>
+                                </a:moveTo>
+                                <a:lnTo>
+                                  <a:pt x="0" y="0"/>
+                                </a:lnTo>
+                                <a:lnTo>
+                                  <a:pt x="0" y="13715"/>
+                                </a:lnTo>
+                                <a:lnTo>
+                                  <a:pt x="3047" y="13715"/>
+                                </a:lnTo>
+                                <a:lnTo>
+                                  <a:pt x="3047" y="0"/>
+                                </a:lnTo>
+                                <a:close/>
+                              </a:path>
+                            </a:pathLst>
+                          </a:custGeom>
+                          <a:solidFill>
+                            <a:srgbClr val="E2E2E2"/>
+                          </a:solidFill>
+                        </wps:spPr>
+                        <wps:bodyPr wrap="square" lIns="0" tIns="0" rIns="0" bIns="0" rtlCol="0">
+                          <a:prstTxWarp prst="textNoShape">
+                            <a:avLst/>
+                          </a:prstTxWarp>
+                          <a:noAutofit/>
+                        </wps:bodyPr>
+                      </wps:wsp>
+                      <wps:wsp>
+                        <wps:cNvPr id="1907873055" name="Graphic 37"/>
+                        <wps:cNvSpPr/>
+                        <wps:spPr>
+                          <a:xfrm>
+                            <a:off x="558" y="17399"/>
+                            <a:ext cx="3175" cy="3175"/>
+                          </a:xfrm>
+                          <a:custGeom>
+                            <a:avLst/>
+                            <a:gdLst/>
+                            <a:ahLst/>
+                            <a:cxnLst/>
+                            <a:rect l="l" t="t" r="r" b="b"/>
+                            <a:pathLst>
+                              <a:path w="3175" h="3175">
+                                <a:moveTo>
+                                  <a:pt x="3047" y="0"/>
+                                </a:moveTo>
+                                <a:lnTo>
+                                  <a:pt x="0" y="0"/>
+                                </a:lnTo>
+                                <a:lnTo>
+                                  <a:pt x="0" y="3047"/>
+                                </a:lnTo>
+                                <a:lnTo>
+                                  <a:pt x="3047" y="3047"/>
+                                </a:lnTo>
+                                <a:lnTo>
+                                  <a:pt x="3047" y="0"/>
+                                </a:lnTo>
+                                <a:close/>
+                              </a:path>
+                            </a:pathLst>
+                          </a:custGeom>
+                          <a:solidFill>
+                            <a:srgbClr val="9F9F9F"/>
+                          </a:solidFill>
+                        </wps:spPr>
+                        <wps:bodyPr wrap="square" lIns="0" tIns="0" rIns="0" bIns="0" rtlCol="0">
+                          <a:prstTxWarp prst="textNoShape">
+                            <a:avLst/>
+                          </a:prstTxWarp>
+                          <a:noAutofit/>
+                        </wps:bodyPr>
+                      </wps:wsp>
+                      <wps:wsp>
+                        <wps:cNvPr id="1696249083" name="Graphic 38"/>
+                        <wps:cNvSpPr/>
+                        <wps:spPr>
+                          <a:xfrm>
+                            <a:off x="558" y="17411"/>
+                            <a:ext cx="5746750" cy="3175"/>
+                          </a:xfrm>
+                          <a:custGeom>
+                            <a:avLst/>
+                            <a:gdLst/>
+                            <a:ahLst/>
+                            <a:cxnLst/>
+                            <a:rect l="l" t="t" r="r" b="b"/>
+                            <a:pathLst>
+                              <a:path w="5746750" h="3175">
+                                <a:moveTo>
+                                  <a:pt x="5743321" y="0"/>
+                                </a:moveTo>
+                                <a:lnTo>
+                                  <a:pt x="3048" y="0"/>
+                                </a:lnTo>
+                                <a:lnTo>
+                                  <a:pt x="0" y="0"/>
+                                </a:lnTo>
+                                <a:lnTo>
+                                  <a:pt x="0" y="3035"/>
+                                </a:lnTo>
+                                <a:lnTo>
+                                  <a:pt x="3048" y="3035"/>
+                                </a:lnTo>
+                                <a:lnTo>
+                                  <a:pt x="5743321" y="3035"/>
+                                </a:lnTo>
+                                <a:lnTo>
+                                  <a:pt x="5743321" y="0"/>
+                                </a:lnTo>
+                                <a:close/>
+                              </a:path>
+                              <a:path w="5746750" h="3175">
+                                <a:moveTo>
+                                  <a:pt x="5746432" y="0"/>
+                                </a:moveTo>
+                                <a:lnTo>
+                                  <a:pt x="5743384" y="0"/>
+                                </a:lnTo>
+                                <a:lnTo>
+                                  <a:pt x="5743384" y="3035"/>
+                                </a:lnTo>
+                                <a:lnTo>
+                                  <a:pt x="5746432" y="3035"/>
+                                </a:lnTo>
+                                <a:lnTo>
+                                  <a:pt x="5746432" y="0"/>
+                                </a:lnTo>
+                                <a:close/>
+                              </a:path>
+                            </a:pathLst>
+                          </a:custGeom>
+                          <a:solidFill>
+                            <a:srgbClr val="E2E2E2"/>
+                          </a:solidFill>
+                        </wps:spPr>
+                        <wps:bodyPr wrap="square" lIns="0" tIns="0" rIns="0" bIns="0" rtlCol="0">
+                          <a:prstTxWarp prst="textNoShape">
+                            <a:avLst/>
+                          </a:prstTxWarp>
+                          <a:noAutofit/>
+                        </wps:bodyPr>
+                      </wps:wsp>
+                    </wpg:wgp>
+                  </a:graphicData>
+                </a:graphic>
+              </wp:anchor>
+            </w:drawing>
+          </mc:Choice>
+          <mc:Fallback>
+            <w:pict>
+              <v:group w14:anchorId="121F064F" id="Group 1263271879" o:spid="_x0000_s1026" style="position:absolute;margin-left:70.9pt;margin-top:10.2pt;width:452.55pt;height:1.65pt;z-index:-15722496;mso-wrap-distance-left:0;mso-wrap-distance-right:0;mso-position-horizontal-relative:page" coordsize="57473,209" o:gfxdata="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">
+                <v:shape id="Graphic 33" o:spid="_x0000_s1027" style="position:absolute;width:57454;height:196;visibility:visible;mso-wrap-style:square;v-text-anchor:top" coordsize="5745480,19685" o:gfxdata="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" path="m5745467,l,,,19685r5745467,l5745467,xe" fillcolor="#9f9f9f" stroked="f">
+                  <v:path arrowok="t"/>
+                </v:shape>
+                <v:shape id="Graphic 34" o:spid="_x0000_s1028" style="position:absolute;left:57439;top:6;width:32;height:32;visibility:visible;mso-wrap-style:square;v-text-anchor:top" coordsize="3175,3175" o:gfxdata="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" path="m3047,l,,,3048r3047,l3047,xe" fillcolor="#e2e2e2" stroked="f">
+                  <v:path arrowok="t"/>
+                </v:shape>
+                <v:shape id="Graphic 35" o:spid="_x0000_s1029" style="position:absolute;left:5;top:6;width:57468;height:171;visibility:visible;mso-wrap-style:square;v-text-anchor:top" coordsize="5746750,17145" o:gfxdata="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" path="m3048,3048l,3048,,16764r3048,l3048,3048xem5746432,r-3048,l5743384,3048r3048,l5746432,xe" fillcolor="#9f9f9f" stroked="f">
+                  <v:path arrowok="t"/>
+                </v:shape>
+                <v:shape id="Graphic 36" o:spid="_x0000_s1030" style="position:absolute;left:57439;top:36;width:32;height:140;visibility:visible;mso-wrap-style:square;v-text-anchor:top" coordsize="3175,13970" o:gfxdata="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" path="m3047,l,,,13715r3047,l3047,xe" fillcolor="#e2e2e2" stroked="f">
+                  <v:path arrowok="t"/>
+                </v:shape>
+                <v:shape id="Graphic 37" o:spid="_x0000_s1031" style="position:absolute;left:5;top:173;width:32;height:32;visibility:visible;mso-wrap-style:square;v-text-anchor:top" coordsize="3175,3175" o:gfxdata="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" path="m3047,l,,,3047r3047,l3047,xe" fillcolor="#9f9f9f" stroked="f">
+                  <v:path arrowok="t"/>
+                </v:shape>
+                <v:shape id="Graphic 38" o:spid="_x0000_s1032" style="position:absolute;left:5;top:174;width:57468;height:31;visibility:visible;mso-wrap-style:square;v-text-anchor:top" coordsize="5746750,3175" o:gfxdata="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" path="m5743321,l3048,,,,,3035r3048,l5743321,3035r,-3035xem5746432,r-3048,l5743384,3035r3048,l5746432,xe" fillcolor="#e2e2e2" stroked="f">
+                  <v:path arrowok="t"/>
+                </v:shape>
+                <w10:wrap type="topAndBottom" anchorx="page"/>
+              </v:group>
+            </w:pict>
+          </mc:Fallback>
+        </mc:AlternateContent>
+      </w:r>
+    </w:p>
+    <w:p>
+      <w:pPr>
+        <w:pStyle w:val="Heading1"/>
+        <w:rPr>
+          <w:u w:val="none"/>
+        </w:rPr>
+      </w:pPr>
+      <w:r>
+        <w:rPr>
+          <w:color w:val="1F3863"/>
           <w:spacing w:val="-2"/>
           <w:u w:color="1F3863"/>
         </w:rPr>
@@ -5497,7 +5817,7 @@
         <w:pStyle w:val="Heading2"/>
         <w:numPr>
           <w:ilvl w:val="1"/>
-          <w:numId w:val="1"/>
+          <w:numId w:val="6"/>
         </w:numPr>
         <w:tabs>
           <w:tab w:val="left" w:pos="992"/>
@@ -5512,7 +5832,7 @@
         <w:rPr>
           <w:spacing w:val="-2"/>
         </w:rPr>
-        <w:t>Software</w:t>
+        <w:t>Technical Skills</w:t>
       </w:r>
       <w:r>
         <w:rPr>
@@ -5527,7 +5847,88 @@
         <w:pStyle w:val="ListParagraph"/>
         <w:numPr>
           <w:ilvl w:val="2"/>
-          <w:numId w:val="1"/>
+          <w:numId w:val="6"/>
+        </w:numPr>
+        <w:tabs>
+          <w:tab w:val="left" w:pos="1353"/>
+        </w:tabs>
+        <w:spacing w:before="18"/>
+        <w:ind w:left="1353" w:hanging="359"/>
+        <w:rPr>
+          <w:b/>
+        </w:rPr>
+      </w:pPr>
+      <w:r>
+        <w:rPr>
+          <w:b/>
+          <w:bCs/>
+        </w:rPr>
+        <w:t>Software &amp; Tools:</w:t>
+      </w:r>
+      <w:r>
+        <w:t xml:space="preserve"> Microsoft Office (Advanced), VS Code, Eclipse, GitHub, XAMPP</w:t>
+      </w:r>
+    </w:p>
+    <w:p>
+      <w:pPr>
+        <w:pStyle w:val="ListParagraph"/>
+        <w:numPr>
+          <w:ilvl w:val="2"/>
+          <w:numId w:val="6"/>
+        </w:numPr>
+        <w:tabs>
+          <w:tab w:val="left" w:pos="1353"/>
+        </w:tabs>
+        <w:spacing w:before="15"/>
+        <w:ind w:left="1353" w:hanging="359"/>
+        <w:rPr>
+          <w:b/>
+        </w:rPr>
+      </w:pPr>
+      <w:r>
+        <w:rPr>
+          <w:b/>
+          <w:bCs/>
+        </w:rPr>
+        <w:t>Programming</w:t>
+      </w:r>
+      <w:r>
+        <w:t>: HTML, PHP, Java, C, C++, C#, Python, MySQL</w:t>
+      </w:r>
+    </w:p>
+    <w:p>
+      <w:pPr>
+        <w:pStyle w:val="ListParagraph"/>
+        <w:numPr>
+          <w:ilvl w:val="2"/>
+          <w:numId w:val="6"/>
+        </w:numPr>
+        <w:tabs>
+          <w:tab w:val="left" w:pos="1353"/>
+        </w:tabs>
+        <w:spacing w:before="17"/>
+        <w:ind w:left="1353" w:hanging="359"/>
+        <w:rPr>
+          <w:b/>
+        </w:rPr>
+      </w:pPr>
+      <w:r>
+        <w:rPr>
+          <w:b/>
+          <w:bCs/>
+        </w:rPr>
+        <w:t>Operating Systems</w:t>
+      </w:r>
+      <w:r>
+        <w:t>: Windows, Ubuntu, Kali Linux, Parrot OS</w:t>
+      </w:r>
+    </w:p>
+    <w:p>
+      <w:pPr>
+        <w:pStyle w:val="ListParagraph"/>
+        <w:numPr>
+          <w:ilvl w:val="2"/>
+          <w:numId w:val="6"/>
         </w:numPr>
         <w:tabs>
           <w:tab w:val="left" w:pos="1353"/>
@@ -5539,7 +5940,34 @@
         </w:rPr>
       </w:pPr>
       <w:r>
-        <w:t>Microsoft</w:t>
+        <w:rPr>
+          <w:b/>
+          <w:bCs/>
+        </w:rPr>
+        <w:t>Cybersecurity Tools</w:t>
+      </w:r>
+      <w:r>
+        <w:t>: Ghidra, JADX, Nmap, Burp Suite, Wireshark, Metasploit</w:t>
+      </w:r>
+    </w:p>
+    <w:p>
+      <w:pPr>
+        <w:pStyle w:val="Heading2"/>
+        <w:numPr>
+          <w:ilvl w:val="1"/>
+          <w:numId w:val="6"/>
+        </w:numPr>
+        <w:tabs>
+          <w:tab w:val="left" w:pos="992"/>
+        </w:tabs>
+        <w:spacing w:before="18"/>
+        <w:ind w:left="992" w:hanging="282"/>
+        <w:rPr>
+          <w:b w:val="0"/>
+        </w:rPr>
+      </w:pPr>
+      <w:r>
+        <w:t>Soft</w:t>
       </w:r>
       <w:r>
         <w:rPr>
@@ -5548,56 +5976,17 @@
         <w:t xml:space="preserve"> </w:t>
       </w:r>
       <w:r>
-        <w:t>Office</w:t>
-      </w:r>
-      <w:r>
-        <w:rPr>
-          <w:spacing w:val="-4"/>
-        </w:rPr>
-        <w:t xml:space="preserve"> </w:t>
-      </w:r>
-      <w:r>
-        <w:t>(Word,</w:t>
-      </w:r>
-      <w:r>
-        <w:rPr>
-          <w:spacing w:val="-5"/>
-        </w:rPr>
-        <w:t xml:space="preserve"> </w:t>
-      </w:r>
-      <w:r>
-        <w:t>PowerPoint,</w:t>
-      </w:r>
-      <w:r>
-        <w:rPr>
-          <w:spacing w:val="-6"/>
-        </w:rPr>
-        <w:t xml:space="preserve"> </w:t>
-      </w:r>
-      <w:r>
-        <w:t>Excel)</w:t>
-      </w:r>
-      <w:r>
-        <w:rPr>
-          <w:spacing w:val="-6"/>
-        </w:rPr>
-        <w:t xml:space="preserve"> </w:t>
-      </w:r>
-      <w:r>
-        <w:t>–</w:t>
-      </w:r>
-      <w:r>
-        <w:rPr>
-          <w:spacing w:val="-2"/>
-        </w:rPr>
-        <w:t xml:space="preserve"> </w:t>
-      </w:r>
-      <w:r>
-        <w:rPr>
-          <w:b/>
-          <w:spacing w:val="-2"/>
-        </w:rPr>
-        <w:t>Advanced</w:t>
+        <w:rPr>
+          <w:spacing w:val="-2"/>
+        </w:rPr>
+        <w:t>skills</w:t>
+      </w:r>
+      <w:r>
+        <w:rPr>
+          <w:b w:val="0"/>
+          <w:spacing w:val="-2"/>
+        </w:rPr>
+        <w:t>:</w:t>
       </w:r>
     </w:p>
     <w:p>
@@ -5605,134 +5994,7 @@
         <w:pStyle w:val="ListParagraph"/>
         <w:numPr>
           <w:ilvl w:val="2"/>
-          <w:numId w:val="1"/>
-        </w:numPr>
-        <w:tabs>
-          <w:tab w:val="left" w:pos="1353"/>
-        </w:tabs>
-        <w:spacing w:before="18"/>
-        <w:ind w:left="1353" w:hanging="359"/>
-        <w:rPr>
-          <w:b/>
-        </w:rPr>
-      </w:pPr>
-      <w:r>
-        <w:t>Code</w:t>
-      </w:r>
-      <w:r>
-        <w:rPr>
-          <w:spacing w:val="-7"/>
-        </w:rPr>
-        <w:t xml:space="preserve"> </w:t>
-      </w:r>
-      <w:r>
-        <w:t>Editor</w:t>
-      </w:r>
-      <w:r>
-        <w:rPr>
-          <w:spacing w:val="-4"/>
-        </w:rPr>
-        <w:t xml:space="preserve"> </w:t>
-      </w:r>
-      <w:r>
-        <w:t>and</w:t>
-      </w:r>
-      <w:r>
-        <w:rPr>
-          <w:spacing w:val="-3"/>
-        </w:rPr>
-        <w:t xml:space="preserve"> </w:t>
-      </w:r>
-      <w:r>
-        <w:t>Web</w:t>
-      </w:r>
-      <w:r>
-        <w:rPr>
-          <w:spacing w:val="-6"/>
-        </w:rPr>
-        <w:t xml:space="preserve"> </w:t>
-      </w:r>
-      <w:r>
-        <w:t>Dev</w:t>
-      </w:r>
-      <w:r>
-        <w:rPr>
-          <w:spacing w:val="-2"/>
-        </w:rPr>
-        <w:t xml:space="preserve"> </w:t>
-      </w:r>
-      <w:r>
-        <w:t>(VS</w:t>
-      </w:r>
-      <w:r>
-        <w:rPr>
-          <w:spacing w:val="-3"/>
-        </w:rPr>
-        <w:t xml:space="preserve"> </w:t>
-      </w:r>
-      <w:r>
-        <w:t>Code,</w:t>
-      </w:r>
-      <w:r>
-        <w:t xml:space="preserve"> Eclipse IDE,</w:t>
-      </w:r>
-      <w:r>
-        <w:rPr>
-          <w:spacing w:val="-2"/>
-        </w:rPr>
-        <w:t xml:space="preserve"> </w:t>
-      </w:r>
-      <w:proofErr w:type="spellStart"/>
-      <w:r>
-        <w:t>Github</w:t>
-      </w:r>
-      <w:proofErr w:type="spellEnd"/>
-      <w:r>
-        <w:t>,</w:t>
-      </w:r>
-      <w:r>
-        <w:rPr>
-          <w:spacing w:val="-3"/>
-        </w:rPr>
-        <w:t xml:space="preserve"> </w:t>
-      </w:r>
-      <w:proofErr w:type="spellStart"/>
-      <w:r>
-        <w:t>Xampp</w:t>
-      </w:r>
-      <w:proofErr w:type="spellEnd"/>
-      <w:r>
-        <w:t>)</w:t>
-      </w:r>
-      <w:r>
-        <w:rPr>
-          <w:spacing w:val="-2"/>
-        </w:rPr>
-        <w:t xml:space="preserve"> </w:t>
-      </w:r>
-      <w:r>
-        <w:t>-</w:t>
-      </w:r>
-      <w:r>
-        <w:rPr>
-          <w:spacing w:val="-5"/>
-        </w:rPr>
-        <w:t xml:space="preserve"> </w:t>
-      </w:r>
-      <w:r>
-        <w:rPr>
-          <w:b/>
-          <w:spacing w:val="-2"/>
-        </w:rPr>
-        <w:t>Intermediate</w:t>
-      </w:r>
-    </w:p>
-    <w:p>
-      <w:pPr>
-        <w:pStyle w:val="ListParagraph"/>
-        <w:numPr>
-          <w:ilvl w:val="2"/>
-          <w:numId w:val="1"/>
+          <w:numId w:val="6"/>
         </w:numPr>
         <w:tabs>
           <w:tab w:val="left" w:pos="1353"/>
@@ -5741,98 +6003,17 @@
         <w:ind w:left="1353" w:hanging="359"/>
         <w:rPr>
           <w:b/>
-        </w:rPr>
-      </w:pPr>
-      <w:r>
-        <w:t>Programming</w:t>
-      </w:r>
-      <w:r>
-        <w:rPr>
-          <w:spacing w:val="-7"/>
-        </w:rPr>
-        <w:t xml:space="preserve"> </w:t>
-      </w:r>
-      <w:r>
-        <w:t>Language</w:t>
-      </w:r>
-      <w:r>
-        <w:rPr>
-          <w:spacing w:val="-5"/>
-        </w:rPr>
-        <w:t xml:space="preserve"> </w:t>
-      </w:r>
-      <w:r>
-        <w:t>(HTML,</w:t>
-      </w:r>
-      <w:r>
-        <w:rPr>
-          <w:spacing w:val="-4"/>
-        </w:rPr>
-        <w:t xml:space="preserve"> </w:t>
-      </w:r>
-      <w:r>
-        <w:t>PHP,</w:t>
-      </w:r>
-      <w:r>
-        <w:rPr>
-          <w:spacing w:val="-3"/>
-        </w:rPr>
-        <w:t xml:space="preserve"> </w:t>
-      </w:r>
-      <w:r>
-        <w:t>JAVA,</w:t>
-      </w:r>
-      <w:r>
-        <w:rPr>
-          <w:spacing w:val="-6"/>
-        </w:rPr>
-        <w:t xml:space="preserve"> </w:t>
-      </w:r>
-      <w:r>
-        <w:t>C,</w:t>
-      </w:r>
-      <w:r>
-        <w:t xml:space="preserve"> C++, C#,</w:t>
-      </w:r>
-      <w:r>
-        <w:rPr>
-          <w:spacing w:val="-5"/>
-        </w:rPr>
-        <w:t xml:space="preserve"> </w:t>
-      </w:r>
-      <w:r>
-        <w:t>Python,</w:t>
-      </w:r>
-      <w:r>
-        <w:rPr>
-          <w:spacing w:val="-7"/>
-        </w:rPr>
-        <w:t xml:space="preserve"> </w:t>
-      </w:r>
-      <w:r>
-        <w:t>MySQL)</w:t>
-      </w:r>
-      <w:r>
-        <w:rPr>
-          <w:spacing w:val="-5"/>
-        </w:rPr>
-        <w:t xml:space="preserve"> </w:t>
-      </w:r>
-      <w:r>
-        <w:t>–</w:t>
-      </w:r>
-      <w:r>
-        <w:rPr>
-          <w:spacing w:val="-5"/>
-        </w:rPr>
-        <w:t xml:space="preserve"> </w:t>
-      </w:r>
-      <w:r>
-        <w:rPr>
-          <w:b/>
-          <w:spacing w:val="-2"/>
-        </w:rPr>
-        <w:t>Intermediate</w:t>
+          <w:bCs/>
+        </w:rPr>
+      </w:pPr>
+      <w:r>
+        <w:rPr>
+          <w:rStyle w:val="Strong"/>
+        </w:rPr>
+        <w:t>Communication</w:t>
+      </w:r>
+      <w:r>
+        <w:t>: Public speaking, technical writing, cross-cultural communication</w:t>
       </w:r>
     </w:p>
     <w:p>
@@ -5840,104 +6021,25 @@
         <w:pStyle w:val="ListParagraph"/>
         <w:numPr>
           <w:ilvl w:val="2"/>
-          <w:numId w:val="1"/>
+          <w:numId w:val="6"/>
         </w:numPr>
         <w:tabs>
           <w:tab w:val="left" w:pos="1353"/>
         </w:tabs>
         <w:spacing w:before="17"/>
-        <w:ind w:left="1353" w:hanging="359"/>
-        <w:rPr>
-          <w:b/>
-        </w:rPr>
-      </w:pPr>
-      <w:r>
-        <w:t>Operating</w:t>
-      </w:r>
-      <w:r>
-        <w:rPr>
-          <w:spacing w:val="-8"/>
-        </w:rPr>
-        <w:t xml:space="preserve"> </w:t>
-      </w:r>
-      <w:r>
-        <w:t>System</w:t>
-      </w:r>
-      <w:r>
-        <w:rPr>
-          <w:spacing w:val="-3"/>
-        </w:rPr>
-        <w:t xml:space="preserve"> </w:t>
-      </w:r>
-      <w:r>
-        <w:t>(Kali</w:t>
-      </w:r>
-      <w:r>
-        <w:rPr>
-          <w:spacing w:val="-4"/>
-        </w:rPr>
-        <w:t xml:space="preserve"> </w:t>
-      </w:r>
-      <w:r>
-        <w:t>Linux,</w:t>
-      </w:r>
-      <w:r>
-        <w:rPr>
-          <w:spacing w:val="-4"/>
-        </w:rPr>
-        <w:t xml:space="preserve"> </w:t>
-      </w:r>
-      <w:r>
-        <w:t>Parrot</w:t>
-      </w:r>
-      <w:r>
-        <w:rPr>
-          <w:spacing w:val="-7"/>
-        </w:rPr>
-        <w:t xml:space="preserve"> </w:t>
-      </w:r>
-      <w:r>
-        <w:t>OS,</w:t>
-      </w:r>
-      <w:r>
-        <w:rPr>
-          <w:spacing w:val="-7"/>
-        </w:rPr>
-        <w:t xml:space="preserve"> </w:t>
-      </w:r>
-      <w:r>
-        <w:t>Windows,</w:t>
-      </w:r>
-      <w:r>
-        <w:rPr>
-          <w:spacing w:val="-4"/>
-        </w:rPr>
-        <w:t xml:space="preserve"> </w:t>
-      </w:r>
-      <w:r>
-        <w:t>Ubuntu)</w:t>
-      </w:r>
-      <w:r>
-        <w:rPr>
-          <w:spacing w:val="-4"/>
-        </w:rPr>
-        <w:t xml:space="preserve"> </w:t>
-      </w:r>
-      <w:r>
-        <w:t>-</w:t>
-      </w:r>
-      <w:r>
-        <w:rPr>
-          <w:spacing w:val="-4"/>
-        </w:rPr>
-        <w:t xml:space="preserve"> </w:t>
-      </w:r>
-      <w:r>
-        <w:rPr>
-          <w:b/>
-          <w:spacing w:val="-2"/>
-        </w:rPr>
-        <w:t>Intermediate</w:t>
+        <w:rPr>
+          <w:b/>
+          <w:bCs/>
+        </w:rPr>
+      </w:pPr>
+      <w:r>
+        <w:rPr>
+          <w:rStyle w:val="Strong"/>
+        </w:rPr>
+        <w:t>Leadership &amp; Management</w:t>
+      </w:r>
+      <w:r>
+        <w:t>: Team leadership, project coordination, mentorship</w:t>
       </w:r>
     </w:p>
     <w:p>
@@ -5945,394 +6047,22 @@
         <w:pStyle w:val="ListParagraph"/>
         <w:numPr>
           <w:ilvl w:val="2"/>
-          <w:numId w:val="1"/>
-        </w:numPr>
-        <w:tabs>
-          <w:tab w:val="left" w:pos="1353"/>
-        </w:tabs>
-        <w:spacing w:before="14"/>
-        <w:ind w:left="1353" w:hanging="359"/>
-        <w:rPr>
-          <w:b/>
-        </w:rPr>
-      </w:pPr>
-      <w:r>
-        <w:t>Security</w:t>
-      </w:r>
-      <w:r>
-        <w:rPr>
-          <w:spacing w:val="-7"/>
-        </w:rPr>
-        <w:t xml:space="preserve"> </w:t>
-      </w:r>
-      <w:r>
-        <w:t>tools</w:t>
-      </w:r>
-      <w:r>
-        <w:rPr>
-          <w:spacing w:val="-7"/>
-        </w:rPr>
-        <w:t xml:space="preserve"> </w:t>
-      </w:r>
-      <w:r>
-        <w:t>(</w:t>
-      </w:r>
-      <w:proofErr w:type="spellStart"/>
-      <w:r>
-        <w:t>Ghidra</w:t>
-      </w:r>
-      <w:proofErr w:type="spellEnd"/>
-      <w:r>
-        <w:t xml:space="preserve">, JDAX, </w:t>
-      </w:r>
-      <w:r>
-        <w:t>Nmap,</w:t>
-      </w:r>
-      <w:r>
-        <w:rPr>
-          <w:spacing w:val="-4"/>
-        </w:rPr>
-        <w:t xml:space="preserve"> </w:t>
-      </w:r>
-      <w:proofErr w:type="spellStart"/>
-      <w:r>
-        <w:t>Burpsuite</w:t>
-      </w:r>
-      <w:proofErr w:type="spellEnd"/>
-      <w:r>
-        <w:t>,</w:t>
-      </w:r>
-      <w:r>
-        <w:rPr>
-          <w:spacing w:val="-6"/>
-        </w:rPr>
-        <w:t xml:space="preserve"> </w:t>
-      </w:r>
-      <w:r>
-        <w:t>Wireshark,</w:t>
-      </w:r>
-      <w:r>
-        <w:rPr>
-          <w:spacing w:val="-4"/>
-        </w:rPr>
-        <w:t xml:space="preserve"> </w:t>
-      </w:r>
-      <w:r>
-        <w:t>Metasploit)</w:t>
-      </w:r>
-      <w:r>
-        <w:rPr>
-          <w:spacing w:val="-4"/>
-        </w:rPr>
-        <w:t xml:space="preserve"> </w:t>
-      </w:r>
-      <w:r>
-        <w:rPr>
-          <w:b/>
-        </w:rPr>
-        <w:t>-</w:t>
-      </w:r>
-      <w:r>
-        <w:rPr>
-          <w:b/>
-          <w:spacing w:val="-7"/>
-        </w:rPr>
-        <w:t xml:space="preserve"> </w:t>
-      </w:r>
-      <w:r>
-        <w:rPr>
-          <w:b/>
-          <w:spacing w:val="-2"/>
-        </w:rPr>
-        <w:t>Intermediate</w:t>
-      </w:r>
-    </w:p>
-    <w:p>
-      <w:pPr>
-        <w:pStyle w:val="Heading2"/>
-        <w:numPr>
-          <w:ilvl w:val="1"/>
-          <w:numId w:val="1"/>
-        </w:numPr>
-        <w:tabs>
-          <w:tab w:val="left" w:pos="992"/>
-        </w:tabs>
-        <w:spacing w:before="18"/>
-        <w:ind w:left="992" w:hanging="282"/>
-        <w:rPr>
-          <w:b w:val="0"/>
-        </w:rPr>
-      </w:pPr>
-      <w:r>
-        <w:t>Soft</w:t>
-      </w:r>
-      <w:r>
-        <w:rPr>
-          <w:spacing w:val="-4"/>
-        </w:rPr>
-        <w:t xml:space="preserve"> </w:t>
-      </w:r>
-      <w:r>
-        <w:rPr>
-          <w:spacing w:val="-2"/>
-        </w:rPr>
-        <w:t>skills</w:t>
-      </w:r>
-      <w:r>
-        <w:rPr>
-          <w:b w:val="0"/>
-          <w:spacing w:val="-2"/>
-        </w:rPr>
-        <w:t>:</w:t>
-      </w:r>
-    </w:p>
-    <w:p>
-      <w:pPr>
-        <w:pStyle w:val="ListParagraph"/>
-        <w:numPr>
-          <w:ilvl w:val="2"/>
-          <w:numId w:val="1"/>
-        </w:numPr>
-        <w:tabs>
-          <w:tab w:val="left" w:pos="1353"/>
-        </w:tabs>
-        <w:spacing w:before="14"/>
-        <w:ind w:left="1353" w:hanging="359"/>
-        <w:rPr>
-          <w:b/>
-          <w:bCs/>
-        </w:rPr>
-      </w:pPr>
-      <w:r>
-        <w:rPr>
-          <w:b/>
-          <w:bCs/>
-        </w:rPr>
-        <w:t>Communication &amp; Presentation Skills</w:t>
-      </w:r>
-      <w:r>
-        <w:rPr>
-          <w:b/>
-          <w:bCs/>
-          <w:spacing w:val="-2"/>
-        </w:rPr>
-        <w:t>.</w:t>
-      </w:r>
-    </w:p>
-    <w:p>
-      <w:pPr>
-        <w:tabs>
-          <w:tab w:val="left" w:pos="1353"/>
-        </w:tabs>
-        <w:spacing w:before="14"/>
-        <w:ind w:left="1353"/>
-      </w:pPr>
-      <w:r>
-        <w:t>- Public</w:t>
-      </w:r>
-      <w:r>
-        <w:t xml:space="preserve"> speaking</w:t>
-      </w:r>
-    </w:p>
-    <w:p>
-      <w:pPr>
-        <w:tabs>
-          <w:tab w:val="left" w:pos="1353"/>
-        </w:tabs>
-        <w:spacing w:before="14"/>
-        <w:ind w:left="1353"/>
-      </w:pPr>
-      <w:r>
-        <w:t xml:space="preserve">- </w:t>
-      </w:r>
-      <w:r>
-        <w:t>Cross-cultural communication</w:t>
-      </w:r>
-    </w:p>
-    <w:p>
-      <w:pPr>
-        <w:tabs>
-          <w:tab w:val="left" w:pos="1353"/>
-        </w:tabs>
-        <w:spacing w:before="14"/>
-        <w:ind w:left="1353"/>
-      </w:pPr>
-      <w:r>
-        <w:t xml:space="preserve">- </w:t>
-      </w:r>
-      <w:r>
-        <w:t>Technical communication</w:t>
-      </w:r>
-    </w:p>
-    <w:p>
-      <w:pPr>
-        <w:pStyle w:val="ListParagraph"/>
-        <w:numPr>
-          <w:ilvl w:val="2"/>
-          <w:numId w:val="1"/>
-        </w:numPr>
-        <w:tabs>
-          <w:tab w:val="left" w:pos="1353"/>
-        </w:tabs>
-        <w:spacing w:before="15"/>
-        <w:ind w:left="1353" w:hanging="359"/>
-        <w:rPr>
-          <w:b/>
-          <w:bCs/>
-        </w:rPr>
-      </w:pPr>
-      <w:r>
-        <w:rPr>
-          <w:b/>
-          <w:bCs/>
-        </w:rPr>
-        <w:t>Leadership &amp; Management</w:t>
-      </w:r>
-      <w:r>
-        <w:rPr>
-          <w:b/>
-          <w:bCs/>
-          <w:spacing w:val="-2"/>
-        </w:rPr>
-        <w:t>.</w:t>
-      </w:r>
-    </w:p>
-    <w:p>
-      <w:pPr>
-        <w:pStyle w:val="ListParagraph"/>
-        <w:tabs>
-          <w:tab w:val="left" w:pos="1353"/>
-        </w:tabs>
-        <w:spacing w:before="15"/>
-        <w:ind w:left="1353" w:firstLine="0"/>
-        <w:rPr>
-          <w:spacing w:val="-2"/>
-        </w:rPr>
-      </w:pPr>
-      <w:r>
-        <w:rPr>
-          <w:spacing w:val="-2"/>
-        </w:rPr>
-        <w:t>- Team leadership</w:t>
-      </w:r>
-    </w:p>
-    <w:p>
-      <w:pPr>
-        <w:pStyle w:val="ListParagraph"/>
-        <w:tabs>
-          <w:tab w:val="left" w:pos="1353"/>
-        </w:tabs>
-        <w:spacing w:before="15"/>
-        <w:ind w:left="1353" w:firstLine="0"/>
-        <w:rPr>
-          <w:spacing w:val="-2"/>
-        </w:rPr>
-      </w:pPr>
-      <w:r>
-        <w:rPr>
-          <w:spacing w:val="-2"/>
-        </w:rPr>
-        <w:t xml:space="preserve">- </w:t>
-      </w:r>
-      <w:r>
-        <w:rPr>
-          <w:spacing w:val="-2"/>
-        </w:rPr>
-        <w:t>Project management</w:t>
-      </w:r>
-    </w:p>
-    <w:p>
-      <w:pPr>
-        <w:pStyle w:val="ListParagraph"/>
-        <w:tabs>
-          <w:tab w:val="left" w:pos="1353"/>
-        </w:tabs>
-        <w:spacing w:before="15"/>
-        <w:ind w:left="1353" w:firstLine="0"/>
-      </w:pPr>
-      <w:r>
-        <w:rPr>
-          <w:spacing w:val="-2"/>
-        </w:rPr>
-        <w:t xml:space="preserve">- </w:t>
-      </w:r>
-      <w:r>
-        <w:rPr>
-          <w:spacing w:val="-2"/>
-        </w:rPr>
-        <w:t>Mentorship</w:t>
-      </w:r>
-    </w:p>
-    <w:p>
-      <w:pPr>
-        <w:pStyle w:val="ListParagraph"/>
-        <w:numPr>
-          <w:ilvl w:val="2"/>
-          <w:numId w:val="1"/>
+          <w:numId w:val="6"/>
         </w:numPr>
         <w:tabs>
           <w:tab w:val="left" w:pos="1353"/>
         </w:tabs>
         <w:spacing w:before="17"/>
+      </w:pPr>
+      <w:r>
         <w:rPr>
           <w:b/>
           <w:bCs/>
         </w:rPr>
-      </w:pPr>
-      <w:r>
-        <w:rPr>
-          <w:b/>
-          <w:bCs/>
-        </w:rPr>
-        <w:t>Problem-Solving &amp; Analytical Thinking.</w:t>
-      </w:r>
-    </w:p>
-    <w:p>
-      <w:pPr>
-        <w:pStyle w:val="ListParagraph"/>
-        <w:tabs>
-          <w:tab w:val="left" w:pos="1353"/>
-        </w:tabs>
-        <w:spacing w:before="17"/>
-        <w:ind w:left="1354" w:firstLine="0"/>
-      </w:pPr>
-      <w:r>
-        <w:t xml:space="preserve">- </w:t>
-      </w:r>
-      <w:r>
-        <w:t>Critical thinking</w:t>
-      </w:r>
-    </w:p>
-    <w:p>
-      <w:pPr>
-        <w:pStyle w:val="ListParagraph"/>
-        <w:tabs>
-          <w:tab w:val="left" w:pos="1353"/>
-        </w:tabs>
-        <w:spacing w:before="17"/>
-        <w:ind w:left="1354" w:firstLine="0"/>
-      </w:pPr>
-      <w:r>
-        <w:t xml:space="preserve">- </w:t>
-      </w:r>
-      <w:r>
-        <w:t>Strategic planning</w:t>
-      </w:r>
-    </w:p>
-    <w:p>
-      <w:pPr>
-        <w:pStyle w:val="ListParagraph"/>
-        <w:tabs>
-          <w:tab w:val="left" w:pos="1353"/>
-        </w:tabs>
-        <w:spacing w:before="17"/>
-        <w:ind w:left="1354" w:firstLine="0"/>
-      </w:pPr>
-      <w:r>
-        <w:t xml:space="preserve">- </w:t>
-      </w:r>
-      <w:r>
-        <w:t>Creative problem-solving</w:t>
+        <w:t xml:space="preserve">Problem-Solving: </w:t>
+      </w:r>
+      <w:r>
+        <w:t>Critical thinking, strategic planning, innovation</w:t>
       </w:r>
     </w:p>
     <w:p>
@@ -6340,7 +6070,7 @@
         <w:pStyle w:val="ListParagraph"/>
         <w:numPr>
           <w:ilvl w:val="2"/>
-          <w:numId w:val="1"/>
+          <w:numId w:val="6"/>
         </w:numPr>
         <w:tabs>
           <w:tab w:val="left" w:pos="1353"/>
@@ -6356,46 +6086,10 @@
           <w:b/>
           <w:bCs/>
         </w:rPr>
-        <w:t>Collaboration &amp; Teamwork</w:t>
-      </w:r>
-    </w:p>
-    <w:p>
-      <w:pPr>
-        <w:pStyle w:val="ListParagraph"/>
-        <w:tabs>
-          <w:tab w:val="left" w:pos="1353"/>
-        </w:tabs>
-        <w:spacing w:before="17"/>
-        <w:ind w:left="1354" w:firstLine="0"/>
-      </w:pPr>
-      <w:r>
-        <w:t>- Cross-functional collaboration</w:t>
-      </w:r>
-    </w:p>
-    <w:p>
-      <w:pPr>
-        <w:pStyle w:val="ListParagraph"/>
-        <w:tabs>
-          <w:tab w:val="left" w:pos="1353"/>
-        </w:tabs>
-        <w:spacing w:before="17"/>
-        <w:ind w:left="1354" w:firstLine="0"/>
-      </w:pPr>
-      <w:r>
-        <w:t>- International cooperation</w:t>
-      </w:r>
-    </w:p>
-    <w:p>
-      <w:pPr>
-        <w:pStyle w:val="ListParagraph"/>
-        <w:tabs>
-          <w:tab w:val="left" w:pos="1353"/>
-        </w:tabs>
-        <w:spacing w:before="17"/>
-        <w:ind w:left="1354" w:firstLine="0"/>
-      </w:pPr>
-      <w:r>
-        <w:t>- Peer collaboration</w:t>
+        <w:t xml:space="preserve">Collaboration: </w:t>
+      </w:r>
+      <w:r>
+        <w:t>Cross-functional teamwork, international cooperation</w:t>
       </w:r>
     </w:p>
     <w:p>
@@ -6403,7 +6097,7 @@
         <w:pStyle w:val="ListParagraph"/>
         <w:numPr>
           <w:ilvl w:val="2"/>
-          <w:numId w:val="1"/>
+          <w:numId w:val="6"/>
         </w:numPr>
         <w:tabs>
           <w:tab w:val="left" w:pos="1353"/>
@@ -6419,60 +6113,10 @@
           <w:b/>
           <w:bCs/>
         </w:rPr>
-        <w:t>Adaptability &amp; Learning</w:t>
-      </w:r>
-    </w:p>
-    <w:p>
-      <w:pPr>
-        <w:pStyle w:val="ListParagraph"/>
-        <w:tabs>
-          <w:tab w:val="left" w:pos="1353"/>
-        </w:tabs>
-        <w:spacing w:before="17"/>
-        <w:ind w:left="1354" w:firstLine="0"/>
-      </w:pPr>
-      <w:r>
-        <w:t xml:space="preserve">- </w:t>
-      </w:r>
-      <w:r>
-        <w:t>Continuous learning</w:t>
-      </w:r>
-    </w:p>
-    <w:p>
-      <w:pPr>
-        <w:pStyle w:val="ListParagraph"/>
-        <w:tabs>
-          <w:tab w:val="left" w:pos="1353"/>
-        </w:tabs>
-        <w:spacing w:before="17"/>
-        <w:ind w:left="1354" w:firstLine="0"/>
-      </w:pPr>
-      <w:r>
-        <w:lastRenderedPageBreak/>
-        <w:t xml:space="preserve">- </w:t>
-      </w:r>
-      <w:r>
-        <w:t>Technology adaptation</w:t>
-      </w:r>
-    </w:p>
-    <w:p>
-      <w:pPr>
-        <w:pStyle w:val="ListParagraph"/>
-        <w:tabs>
-          <w:tab w:val="left" w:pos="1353"/>
-        </w:tabs>
-        <w:spacing w:before="17"/>
-        <w:ind w:left="1354" w:firstLine="0"/>
-        <w:rPr>
-          <w:b/>
-          <w:bCs/>
-        </w:rPr>
-      </w:pPr>
-      <w:r>
-        <w:t xml:space="preserve">- </w:t>
-      </w:r>
-      <w:r>
-        <w:t>Cultural adaptability</w:t>
+        <w:t xml:space="preserve">Adaptability: </w:t>
+      </w:r>
+      <w:r>
+        <w:t>Rapid learning, tech adaptation, cultural flexibility</w:t>
       </w:r>
     </w:p>
     <w:p>
@@ -6480,12 +6124,8 @@
         <w:pStyle w:val="ListParagraph"/>
         <w:numPr>
           <w:ilvl w:val="2"/>
-          <w:numId w:val="1"/>
+          <w:numId w:val="6"/>
         </w:numPr>
-        <w:tabs>
-          <w:tab w:val="left" w:pos="1353"/>
-        </w:tabs>
-        <w:spacing w:before="17"/>
         <w:rPr>
           <w:b/>
           <w:bCs/>
@@ -6496,59 +6136,10 @@
           <w:b/>
           <w:bCs/>
         </w:rPr>
-        <w:t>Organization &amp; Time Management</w:t>
-      </w:r>
-    </w:p>
-    <w:p>
-      <w:pPr>
-        <w:pStyle w:val="ListParagraph"/>
-        <w:tabs>
-          <w:tab w:val="left" w:pos="1353"/>
-        </w:tabs>
-        <w:spacing w:before="17"/>
-        <w:ind w:left="1354" w:firstLine="0"/>
-      </w:pPr>
-      <w:r>
-        <w:t xml:space="preserve">- </w:t>
-      </w:r>
-      <w:r>
-        <w:t>Event planning and execution</w:t>
-      </w:r>
-    </w:p>
-    <w:p>
-      <w:pPr>
-        <w:pStyle w:val="ListParagraph"/>
-        <w:tabs>
-          <w:tab w:val="left" w:pos="1353"/>
-        </w:tabs>
-        <w:spacing w:before="17"/>
-        <w:ind w:left="1354" w:firstLine="0"/>
-      </w:pPr>
-      <w:r>
-        <w:t xml:space="preserve">- </w:t>
-      </w:r>
-      <w:r>
-        <w:t>Academic excellence while maintaining extracurricular activities</w:t>
-      </w:r>
-    </w:p>
-    <w:p>
-      <w:pPr>
-        <w:pStyle w:val="ListParagraph"/>
-        <w:tabs>
-          <w:tab w:val="left" w:pos="1353"/>
-        </w:tabs>
-        <w:spacing w:before="17"/>
-        <w:ind w:left="1354" w:firstLine="0"/>
-        <w:rPr>
-          <w:b/>
-          <w:bCs/>
-        </w:rPr>
-      </w:pPr>
-      <w:r>
-        <w:t xml:space="preserve">- </w:t>
-      </w:r>
-      <w:r>
-        <w:t>Balancing multiple leadership roles simultaneously</w:t>
+        <w:t xml:space="preserve">Time Management: </w:t>
+      </w:r>
+      <w:r>
+        <w:t>Event planning, multitasking, academic–extracurricular balance</w:t>
       </w:r>
     </w:p>
     <w:p>
@@ -6556,12 +6147,8 @@
         <w:pStyle w:val="ListParagraph"/>
         <w:numPr>
           <w:ilvl w:val="2"/>
-          <w:numId w:val="1"/>
+          <w:numId w:val="6"/>
         </w:numPr>
-        <w:tabs>
-          <w:tab w:val="left" w:pos="1353"/>
-        </w:tabs>
-        <w:spacing w:before="17"/>
         <w:rPr>
           <w:b/>
           <w:bCs/>
@@ -6572,71 +6159,18 @@
           <w:b/>
           <w:bCs/>
         </w:rPr>
-        <w:t>Initiative &amp; Drive</w:t>
-      </w:r>
-    </w:p>
-    <w:p>
-      <w:pPr>
-        <w:pStyle w:val="ListParagraph"/>
-        <w:tabs>
-          <w:tab w:val="left" w:pos="1353"/>
-        </w:tabs>
-        <w:spacing w:before="17"/>
-        <w:ind w:left="1354" w:firstLine="0"/>
-      </w:pPr>
-      <w:r>
-        <w:t xml:space="preserve">- </w:t>
-      </w:r>
-      <w:r>
-        <w:t>Self-motivation</w:t>
-      </w:r>
-    </w:p>
-    <w:p>
-      <w:pPr>
-        <w:pStyle w:val="ListParagraph"/>
-        <w:tabs>
-          <w:tab w:val="left" w:pos="1353"/>
-        </w:tabs>
-        <w:spacing w:before="17"/>
-        <w:ind w:left="1354" w:firstLine="0"/>
-      </w:pPr>
-      <w:r>
-        <w:t xml:space="preserve">- </w:t>
-      </w:r>
-      <w:r>
-        <w:t>Innovation</w:t>
-      </w:r>
-    </w:p>
-    <w:p>
-      <w:pPr>
-        <w:pStyle w:val="ListParagraph"/>
-        <w:tabs>
-          <w:tab w:val="left" w:pos="1353"/>
-        </w:tabs>
-        <w:spacing w:before="17"/>
-        <w:ind w:left="1354" w:firstLine="0"/>
-      </w:pPr>
-      <w:r>
-        <w:t xml:space="preserve">- </w:t>
-      </w:r>
-      <w:r>
-        <w:t>Professional development</w:t>
-      </w:r>
-    </w:p>
-    <w:p>
-      <w:pPr>
-        <w:tabs>
-          <w:tab w:val="left" w:pos="1353"/>
-        </w:tabs>
-        <w:spacing w:before="17"/>
-      </w:pPr>
+        <w:t xml:space="preserve">Initiative: </w:t>
+      </w:r>
+      <w:r>
+        <w:t>Self-driven, proactive, committed to continuous growth</w:t>
+      </w:r>
     </w:p>
     <w:p>
       <w:pPr>
         <w:pStyle w:val="ListParagraph"/>
         <w:numPr>
           <w:ilvl w:val="1"/>
-          <w:numId w:val="1"/>
+          <w:numId w:val="6"/>
         </w:numPr>
         <w:tabs>
           <w:tab w:val="left" w:pos="992"/>
@@ -6646,6 +6180,7 @@
         <w:ind w:right="18"/>
         <w:rPr>
           <w:b/>
+          <w:spacing w:val="-2"/>
         </w:rPr>
       </w:pPr>
       <w:r>
@@ -6736,6 +6271,21 @@
           <w:spacing w:val="-2"/>
         </w:rPr>
         <w:t>Proficiency).</w:t>
+      </w:r>
+    </w:p>
+    <w:p>
+      <w:pPr>
+        <w:rPr>
+          <w:b/>
+          <w:spacing w:val="-2"/>
+        </w:rPr>
+      </w:pPr>
+      <w:r>
+        <w:rPr>
+          <w:b/>
+          <w:spacing w:val="-2"/>
+        </w:rPr>
+        <w:br w:type="page"/>
       </w:r>
     </w:p>
     <w:p>
@@ -7290,7 +6840,6 @@
         </w:rPr>
         <w:t xml:space="preserve"> </w:t>
       </w:r>
-      <w:proofErr w:type="spellStart"/>
       <w:r>
         <w:rPr>
           <w:b/>
@@ -7299,7 +6848,6 @@
         </w:rPr>
         <w:t>Pitchay</w:t>
       </w:r>
-      <w:proofErr w:type="spellEnd"/>
     </w:p>
     <w:p>
       <w:pPr>
@@ -7421,21 +6969,8 @@
         <w:ind w:right="46"/>
       </w:pPr>
       <w:r>
-        <w:t xml:space="preserve">Willowglen Malaysia </w:t>
-      </w:r>
-      <w:proofErr w:type="spellStart"/>
-      <w:r>
-        <w:t>Sdn</w:t>
-      </w:r>
-      <w:proofErr w:type="spellEnd"/>
-      <w:r>
-        <w:t xml:space="preserve"> </w:t>
-      </w:r>
-      <w:proofErr w:type="spellStart"/>
-      <w:r>
-        <w:t>Bhd</w:t>
-      </w:r>
-      <w:proofErr w:type="spellEnd"/>
+        <w:t>Willowglen Malaysia Sdn Bhd</w:t>
+      </w:r>
     </w:p>
     <w:p>
       <w:pPr>
@@ -7982,6 +7517,144 @@
     </w:lvl>
   </w:abstractNum>
   <w:abstractNum w:abstractNumId="3" w15:restartNumberingAfterBreak="0">
+    <w:nsid w:val="6598516D"/>
+    <w:multiLevelType w:val="hybridMultilevel"/>
+    <w:tmpl w:val="43E87802"/>
+    <w:lvl w:ilvl="0" w:tplc="FFFFFFFF">
+      <w:start w:val="1"/>
+      <w:numFmt w:val="decimal"/>
+      <w:lvlText w:val="%1."/>
+      <w:lvlJc w:val="left"/>
+      <w:pPr>
+        <w:ind w:left="883" w:hanging="173"/>
+      </w:pPr>
+      <w:rPr>
+        <w:rFonts w:ascii="Calibri" w:eastAsia="Calibri" w:hAnsi="Calibri" w:cs="Calibri" w:hint="default"/>
+        <w:b/>
+        <w:bCs/>
+        <w:i w:val="0"/>
+        <w:iCs w:val="0"/>
+        <w:spacing w:val="0"/>
+        <w:w w:val="95"/>
+        <w:sz w:val="20"/>
+        <w:szCs w:val="20"/>
+        <w:lang w:val="en-US" w:eastAsia="en-US" w:bidi="ar-SA"/>
+      </w:rPr>
+    </w:lvl>
+    <w:lvl w:ilvl="1" w:tplc="FFFFFFFF">
+      <w:numFmt w:val="bullet"/>
+      <w:lvlText w:val=""/>
+      <w:lvlJc w:val="left"/>
+      <w:pPr>
+        <w:ind w:left="994" w:hanging="284"/>
+      </w:pPr>
+      <w:rPr>
+        <w:rFonts w:ascii="Symbol" w:eastAsia="Symbol" w:hAnsi="Symbol" w:cs="Symbol" w:hint="default"/>
+        <w:b w:val="0"/>
+        <w:bCs w:val="0"/>
+        <w:i w:val="0"/>
+        <w:iCs w:val="0"/>
+        <w:spacing w:val="0"/>
+        <w:w w:val="100"/>
+        <w:sz w:val="22"/>
+        <w:szCs w:val="22"/>
+        <w:lang w:val="en-US" w:eastAsia="en-US" w:bidi="ar-SA"/>
+      </w:rPr>
+    </w:lvl>
+    <w:lvl w:ilvl="2" w:tplc="FFFFFFFF">
+      <w:numFmt w:val="bullet"/>
+      <w:lvlText w:val="-"/>
+      <w:lvlJc w:val="left"/>
+      <w:pPr>
+        <w:ind w:left="1354" w:hanging="360"/>
+      </w:pPr>
+      <w:rPr>
+        <w:rFonts w:ascii="Calibri" w:eastAsia="Calibri" w:hAnsi="Calibri" w:cs="Calibri" w:hint="default"/>
+        <w:b w:val="0"/>
+        <w:bCs w:val="0"/>
+        <w:i w:val="0"/>
+        <w:iCs w:val="0"/>
+        <w:spacing w:val="0"/>
+        <w:w w:val="100"/>
+        <w:sz w:val="22"/>
+        <w:szCs w:val="22"/>
+        <w:lang w:val="en-US" w:eastAsia="en-US" w:bidi="ar-SA"/>
+      </w:rPr>
+    </w:lvl>
+    <w:lvl w:ilvl="3" w:tplc="FFFFFFFF">
+      <w:numFmt w:val="bullet"/>
+      <w:lvlText w:val="•"/>
+      <w:lvlJc w:val="left"/>
+      <w:pPr>
+        <w:ind w:left="2412" w:hanging="360"/>
+      </w:pPr>
+      <w:rPr>
+        <w:rFonts w:hint="default"/>
+        <w:lang w:val="en-US" w:eastAsia="en-US" w:bidi="ar-SA"/>
+      </w:rPr>
+    </w:lvl>
+    <w:lvl w:ilvl="4" w:tplc="FFFFFFFF">
+      <w:numFmt w:val="bullet"/>
+      <w:lvlText w:val="•"/>
+      <w:lvlJc w:val="left"/>
+      <w:pPr>
+        <w:ind w:left="3465" w:hanging="360"/>
+      </w:pPr>
+      <w:rPr>
+        <w:rFonts w:hint="default"/>
+        <w:lang w:val="en-US" w:eastAsia="en-US" w:bidi="ar-SA"/>
+      </w:rPr>
+    </w:lvl>
+    <w:lvl w:ilvl="5" w:tplc="FFFFFFFF">
+      <w:numFmt w:val="bullet"/>
+      <w:lvlText w:val="•"/>
+      <w:lvlJc w:val="left"/>
+      <w:pPr>
+        <w:ind w:left="4518" w:hanging="360"/>
+      </w:pPr>
+      <w:rPr>
+        <w:rFonts w:hint="default"/>
+        <w:lang w:val="en-US" w:eastAsia="en-US" w:bidi="ar-SA"/>
+      </w:rPr>
+    </w:lvl>
+    <w:lvl w:ilvl="6" w:tplc="FFFFFFFF">
+      <w:numFmt w:val="bullet"/>
+      <w:lvlText w:val="•"/>
+      <w:lvlJc w:val="left"/>
+      <w:pPr>
+        <w:ind w:left="5570" w:hanging="360"/>
+      </w:pPr>
+      <w:rPr>
+        <w:rFonts w:hint="default"/>
+        <w:lang w:val="en-US" w:eastAsia="en-US" w:bidi="ar-SA"/>
+      </w:rPr>
+    </w:lvl>
+    <w:lvl w:ilvl="7" w:tplc="FFFFFFFF">
+      <w:numFmt w:val="bullet"/>
+      <w:lvlText w:val="•"/>
+      <w:lvlJc w:val="left"/>
+      <w:pPr>
+        <w:ind w:left="6623" w:hanging="360"/>
+      </w:pPr>
+      <w:rPr>
+        <w:rFonts w:hint="default"/>
+        <w:lang w:val="en-US" w:eastAsia="en-US" w:bidi="ar-SA"/>
+      </w:rPr>
+    </w:lvl>
+    <w:lvl w:ilvl="8" w:tplc="FFFFFFFF">
+      <w:numFmt w:val="bullet"/>
+      <w:lvlText w:val="•"/>
+      <w:lvlJc w:val="left"/>
+      <w:pPr>
+        <w:ind w:left="7676" w:hanging="360"/>
+      </w:pPr>
+      <w:rPr>
+        <w:rFonts w:hint="default"/>
+        <w:lang w:val="en-US" w:eastAsia="en-US" w:bidi="ar-SA"/>
+      </w:rPr>
+    </w:lvl>
+  </w:abstractNum>
+  <w:abstractNum w:abstractNumId="4" w15:restartNumberingAfterBreak="0">
     <w:nsid w:val="734161BA"/>
     <w:multiLevelType w:val="hybridMultilevel"/>
     <w:tmpl w:val="389AD834"/>
@@ -8110,7 +7783,7 @@
       </w:rPr>
     </w:lvl>
   </w:abstractNum>
-  <w:abstractNum w:abstractNumId="4" w15:restartNumberingAfterBreak="0">
+  <w:abstractNum w:abstractNumId="5" w15:restartNumberingAfterBreak="0">
     <w:nsid w:val="7C4A7403"/>
     <w:multiLevelType w:val="multilevel"/>
     <w:tmpl w:val="44090021"/>
@@ -8230,13 +7903,16 @@
     <w:abstractNumId w:val="1"/>
   </w:num>
   <w:num w:numId="3" w16cid:durableId="1716855769">
-    <w:abstractNumId w:val="3"/>
+    <w:abstractNumId w:val="4"/>
   </w:num>
   <w:num w:numId="4" w16cid:durableId="184515188">
-    <w:abstractNumId w:val="4"/>
+    <w:abstractNumId w:val="5"/>
   </w:num>
   <w:num w:numId="5" w16cid:durableId="1203517860">
     <w:abstractNumId w:val="0"/>
+  </w:num>
+  <w:num w:numId="6" w16cid:durableId="196042079">
+    <w:abstractNumId w:val="3"/>
   </w:num>
 </w:numbering>
 </file>
@@ -8649,6 +8325,7 @@
   <w:style w:type="paragraph" w:styleId="Heading1">
     <w:name w:val="heading 1"/>
     <w:basedOn w:val="Normal"/>
+    <w:link w:val="Heading1Char"/>
     <w:uiPriority w:val="9"/>
     <w:qFormat/>
     <w:pPr>
@@ -8667,6 +8344,7 @@
   <w:style w:type="paragraph" w:styleId="Heading2">
     <w:name w:val="heading 2"/>
     <w:basedOn w:val="Normal"/>
+    <w:link w:val="Heading2Char"/>
     <w:uiPriority w:val="9"/>
     <w:unhideWhenUsed/>
     <w:qFormat/>
@@ -8706,7 +8384,6 @@
   <w:style w:type="character" w:default="1" w:styleId="DefaultParagraphFont">
     <w:name w:val="Default Paragraph Font"/>
     <w:uiPriority w:val="1"/>
-    <w:semiHidden/>
     <w:unhideWhenUsed/>
   </w:style>
   <w:style w:type="table" w:default="1" w:styleId="TableNormal">
@@ -8733,6 +8410,7 @@
   <w:style w:type="paragraph" w:styleId="BodyText">
     <w:name w:val="Body Text"/>
     <w:basedOn w:val="Normal"/>
+    <w:link w:val="BodyTextChar"/>
     <w:uiPriority w:val="1"/>
     <w:qFormat/>
     <w:pPr>
@@ -8817,6 +8495,54 @@
       <w:color w:val="243F60" w:themeColor="accent1" w:themeShade="7F"/>
       <w:sz w:val="24"/>
       <w:szCs w:val="24"/>
+    </w:rPr>
+  </w:style>
+  <w:style w:type="character" w:customStyle="1" w:styleId="Heading1Char">
+    <w:name w:val="Heading 1 Char"/>
+    <w:basedOn w:val="DefaultParagraphFont"/>
+    <w:link w:val="Heading1"/>
+    <w:uiPriority w:val="9"/>
+    <w:rsid w:val="004238B4"/>
+    <w:rPr>
+      <w:rFonts w:ascii="Calibri" w:eastAsia="Calibri" w:hAnsi="Calibri" w:cs="Calibri"/>
+      <w:b/>
+      <w:bCs/>
+      <w:sz w:val="24"/>
+      <w:szCs w:val="24"/>
+      <w:u w:val="single" w:color="000000"/>
+    </w:rPr>
+  </w:style>
+  <w:style w:type="character" w:customStyle="1" w:styleId="Heading2Char">
+    <w:name w:val="Heading 2 Char"/>
+    <w:basedOn w:val="DefaultParagraphFont"/>
+    <w:link w:val="Heading2"/>
+    <w:uiPriority w:val="9"/>
+    <w:rsid w:val="004238B4"/>
+    <w:rPr>
+      <w:rFonts w:ascii="Calibri" w:eastAsia="Calibri" w:hAnsi="Calibri" w:cs="Calibri"/>
+      <w:b/>
+      <w:bCs/>
+    </w:rPr>
+  </w:style>
+  <w:style w:type="character" w:customStyle="1" w:styleId="BodyTextChar">
+    <w:name w:val="Body Text Char"/>
+    <w:basedOn w:val="DefaultParagraphFont"/>
+    <w:link w:val="BodyText"/>
+    <w:uiPriority w:val="1"/>
+    <w:rsid w:val="004238B4"/>
+    <w:rPr>
+      <w:rFonts w:ascii="Calibri" w:eastAsia="Calibri" w:hAnsi="Calibri" w:cs="Calibri"/>
+    </w:rPr>
+  </w:style>
+  <w:style w:type="character" w:styleId="Strong">
+    <w:name w:val="Strong"/>
+    <w:basedOn w:val="DefaultParagraphFont"/>
+    <w:uiPriority w:val="22"/>
+    <w:qFormat/>
+    <w:rsid w:val="00DF2E62"/>
+    <w:rPr>
+      <w:b/>
+      <w:bCs/>
     </w:rPr>
   </w:style>
 </w:styles>

</xml_diff>